<commit_message>
refs #2 : add -finance.docx
</commit_message>
<xml_diff>
--- a/finance.docx
+++ b/finance.docx
@@ -56,78 +56,174 @@
         </w:rPr>
         <w:t>내일 공식발표(종합)</w:t>
       </w:r>
+    </w:p>
+    <w:p>
+      <w:hyperlink r:id="rId4" w:history="1">
+        <w:r>
+          <w:rPr>
+            <w:rStyle w:val="a3"/>
+          </w:rPr>
+          <w:t>http://news.naver.com/main/read.nhn?mode=LSD&amp;mid=shm&amp;sid1=101&amp;oid=001&amp;aid=0009653901</w:t>
+        </w:r>
+      </w:hyperlink>
+    </w:p>
+    <w:p/>
+    <w:p>
+      <w:pPr>
+        <w:widowControl/>
+        <w:shd w:val="clear" w:color="auto" w:fill="FFFFFF"/>
+        <w:wordWrap/>
+        <w:autoSpaceDE/>
+        <w:autoSpaceDN/>
+        <w:spacing w:after="0" w:line="240" w:lineRule="auto"/>
+        <w:ind w:left="980" w:hanging="380"/>
+        <w:jc w:val="left"/>
+        <w:outlineLvl w:val="2"/>
+        <w:rPr>
+          <w:rFonts w:ascii="굴림" w:eastAsia="굴림" w:hAnsi="굴림" w:cs="굴림"/>
+          <w:b/>
+          <w:bCs/>
+          <w:color w:val="2F2F2F"/>
+          <w:spacing w:val="-5"/>
+          <w:kern w:val="0"/>
+          <w:sz w:val="27"/>
+          <w:szCs w:val="27"/>
+        </w:rPr>
+      </w:pPr>
       <w:r>
         <w:rPr>
-          <w:noProof/>
-        </w:rPr>
-        <w:drawing>
-          <wp:anchor distT="0" distB="0" distL="114300" distR="114300" simplePos="0" relativeHeight="251658240" behindDoc="1" locked="0" layoutInCell="1" allowOverlap="1" wp14:anchorId="1608AF63">
-            <wp:simplePos x="0" y="0"/>
-            <wp:positionH relativeFrom="column">
-              <wp:posOffset>0</wp:posOffset>
-            </wp:positionH>
-            <wp:positionV relativeFrom="paragraph">
-              <wp:posOffset>1905</wp:posOffset>
-            </wp:positionV>
-            <wp:extent cx="5943600" cy="5155565"/>
-            <wp:effectExtent l="0" t="0" r="0" b="6985"/>
-            <wp:wrapTight wrapText="bothSides">
-              <wp:wrapPolygon edited="0">
-                <wp:start x="0" y="0"/>
-                <wp:lineTo x="0" y="21549"/>
-                <wp:lineTo x="21531" y="21549"/>
-                <wp:lineTo x="21531" y="0"/>
-                <wp:lineTo x="0" y="0"/>
-              </wp:wrapPolygon>
-            </wp:wrapTight>
-            <wp:docPr id="1" name="그림 1"/>
-            <wp:cNvGraphicFramePr>
-              <a:graphicFrameLocks xmlns:a="http://schemas.openxmlformats.org/drawingml/2006/main" noChangeAspect="1"/>
-            </wp:cNvGraphicFramePr>
-            <a:graphic xmlns:a="http://schemas.openxmlformats.org/drawingml/2006/main">
-              <a:graphicData uri="http://schemas.openxmlformats.org/drawingml/2006/picture">
-                <pic:pic xmlns:pic="http://schemas.openxmlformats.org/drawingml/2006/picture">
-                  <pic:nvPicPr>
-                    <pic:cNvPr id="1" name=""/>
-                    <pic:cNvPicPr/>
-                  </pic:nvPicPr>
-                  <pic:blipFill>
-                    <a:blip r:embed="rId4">
-                      <a:extLst>
-                        <a:ext uri="{28A0092B-C50C-407E-A947-70E740481C1C}">
-                          <a14:useLocalDpi xmlns:a14="http://schemas.microsoft.com/office/drawing/2010/main" val="0"/>
-                        </a:ext>
-                      </a:extLst>
-                    </a:blip>
-                    <a:stretch>
-                      <a:fillRect/>
-                    </a:stretch>
-                  </pic:blipFill>
-                  <pic:spPr>
-                    <a:xfrm>
-                      <a:off x="0" y="0"/>
-                      <a:ext cx="5943600" cy="5155565"/>
-                    </a:xfrm>
-                    <a:prstGeom prst="rect">
-                      <a:avLst/>
-                    </a:prstGeom>
-                  </pic:spPr>
-                </pic:pic>
-              </a:graphicData>
-            </a:graphic>
-          </wp:anchor>
-        </w:drawing>
+          <w:rFonts w:ascii="굴림" w:eastAsia="굴림" w:hAnsi="굴림" w:cs="굴림" w:hint="eastAsia"/>
+          <w:b/>
+          <w:bCs/>
+          <w:color w:val="2F2F2F"/>
+          <w:spacing w:val="-5"/>
+          <w:kern w:val="0"/>
+          <w:sz w:val="27"/>
+          <w:szCs w:val="27"/>
+        </w:rPr>
+        <w:t>김 위원장, 5대그룹 전문경영인 간담회 개최</w:t>
       </w:r>
     </w:p>
     <w:p>
+      <w:hyperlink r:id="rId5" w:history="1">
+        <w:r>
+          <w:rPr>
+            <w:rStyle w:val="a3"/>
+          </w:rPr>
+          <w:t>http://news.naver.com/main/read.nhn?mode=LSD&amp;mid=shm&amp;sid1=101&amp;oid=079&amp;aid=0003028868</w:t>
+        </w:r>
+      </w:hyperlink>
+    </w:p>
+    <w:p/>
+    <w:p>
       <w:pPr>
         <w:rPr>
-          <w:rFonts w:hint="eastAsia"/>
+          <w:rFonts w:ascii="돋움" w:eastAsia="돋움" w:hAnsi="돋움"/>
+          <w:b/>
+          <w:bCs/>
+          <w:color w:val="000000"/>
+          <w:spacing w:val="-15"/>
+          <w:sz w:val="30"/>
+          <w:szCs w:val="30"/>
+          <w:shd w:val="clear" w:color="auto" w:fill="FFFFFF"/>
         </w:rPr>
       </w:pPr>
       <w:r>
-        <w:t>http://news.naver.com/main/read.nhn?mode=LSD&amp;mid=shm&amp;sid1=101&amp;oid=001&amp;aid=0009653901</w:t>
+        <w:rPr>
+          <w:rFonts w:ascii="돋움" w:eastAsia="돋움" w:hAnsi="돋움" w:hint="eastAsia"/>
+          <w:b/>
+          <w:bCs/>
+          <w:color w:val="000000"/>
+          <w:spacing w:val="-15"/>
+          <w:sz w:val="30"/>
+          <w:szCs w:val="30"/>
+          <w:shd w:val="clear" w:color="auto" w:fill="FFFFFF"/>
+        </w:rPr>
+        <w:t>서울 아파트 전세가율 70% 붕괴 눈앞</w:t>
       </w:r>
+    </w:p>
+    <w:p>
+      <w:hyperlink r:id="rId6" w:history="1">
+        <w:r>
+          <w:rPr>
+            <w:rStyle w:val="a3"/>
+          </w:rPr>
+          <w:t>http://news.naver.com/main/read.nhn?mode=LS2D&amp;mid=shm&amp;sid1=101&amp;sid2=260&amp;oid=016&amp;aid=0001310277</w:t>
+        </w:r>
+      </w:hyperlink>
+    </w:p>
+    <w:p/>
+    <w:p>
+      <w:pPr>
+        <w:rPr>
+          <w:rFonts w:ascii="돋움" w:eastAsia="돋움" w:hAnsi="돋움"/>
+          <w:b/>
+          <w:bCs/>
+          <w:color w:val="000000"/>
+          <w:spacing w:val="-15"/>
+          <w:sz w:val="30"/>
+          <w:szCs w:val="30"/>
+          <w:shd w:val="clear" w:color="auto" w:fill="FFFFFF"/>
+        </w:rPr>
+      </w:pPr>
+      <w:r>
+        <w:rPr>
+          <w:rFonts w:ascii="돋움" w:eastAsia="돋움" w:hAnsi="돋움" w:hint="eastAsia"/>
+          <w:b/>
+          <w:bCs/>
+          <w:color w:val="000000"/>
+          <w:spacing w:val="-15"/>
+          <w:sz w:val="30"/>
+          <w:szCs w:val="30"/>
+          <w:shd w:val="clear" w:color="auto" w:fill="FFFFFF"/>
+        </w:rPr>
+        <w:t xml:space="preserve">[음식혁명 無人시대] 피자 </w:t>
+      </w:r>
+      <w:proofErr w:type="gramStart"/>
+      <w:r>
+        <w:rPr>
+          <w:rFonts w:ascii="돋움" w:eastAsia="돋움" w:hAnsi="돋움" w:hint="eastAsia"/>
+          <w:b/>
+          <w:bCs/>
+          <w:color w:val="000000"/>
+          <w:spacing w:val="-15"/>
+          <w:sz w:val="30"/>
+          <w:szCs w:val="30"/>
+          <w:shd w:val="clear" w:color="auto" w:fill="FFFFFF"/>
+        </w:rPr>
+        <w:t>시켰다…</w:t>
+      </w:r>
+      <w:proofErr w:type="gramEnd"/>
+      <w:r>
+        <w:rPr>
+          <w:rFonts w:ascii="돋움" w:eastAsia="돋움" w:hAnsi="돋움" w:hint="eastAsia"/>
+          <w:b/>
+          <w:bCs/>
+          <w:color w:val="000000"/>
+          <w:spacing w:val="-15"/>
+          <w:sz w:val="30"/>
+          <w:szCs w:val="30"/>
+          <w:shd w:val="clear" w:color="auto" w:fill="FFFFFF"/>
+        </w:rPr>
+        <w:t>배달원이 내 손안에 있다</w:t>
+      </w:r>
+    </w:p>
+    <w:p>
+      <w:hyperlink r:id="rId7" w:history="1">
+        <w:r>
+          <w:rPr>
+            <w:rStyle w:val="a3"/>
+          </w:rPr>
+          <w:t>http://news.naver.com/main/read.nhn?mode=LS2D&amp;mid=shm&amp;sid1=101&amp;sid2=310&amp;oid=016&amp;aid=0001310285</w:t>
+        </w:r>
+      </w:hyperlink>
+    </w:p>
+    <w:p>
+      <w:pPr>
+        <w:rPr>
+          <w:rFonts w:hint="eastAsia"/>
+        </w:rPr>
+      </w:pPr>
       <w:bookmarkStart w:id="0" w:name="_GoBack"/>
       <w:bookmarkEnd w:id="0"/>
     </w:p>
@@ -546,6 +642,31 @@
       <w:autoSpaceDN w:val="0"/>
     </w:pPr>
   </w:style>
+  <w:style w:type="paragraph" w:styleId="3">
+    <w:name w:val="heading 3"/>
+    <w:basedOn w:val="a"/>
+    <w:link w:val="3Char"/>
+    <w:uiPriority w:val="9"/>
+    <w:qFormat/>
+    <w:rsid w:val="00AD25C0"/>
+    <w:pPr>
+      <w:widowControl/>
+      <w:wordWrap/>
+      <w:autoSpaceDE/>
+      <w:autoSpaceDN/>
+      <w:spacing w:before="100" w:beforeAutospacing="1" w:after="100" w:afterAutospacing="1" w:line="240" w:lineRule="auto"/>
+      <w:jc w:val="left"/>
+      <w:outlineLvl w:val="2"/>
+    </w:pPr>
+    <w:rPr>
+      <w:rFonts w:ascii="굴림" w:eastAsia="굴림" w:hAnsi="굴림" w:cs="굴림"/>
+      <w:b/>
+      <w:bCs/>
+      <w:kern w:val="0"/>
+      <w:sz w:val="27"/>
+      <w:szCs w:val="27"/>
+    </w:rPr>
+  </w:style>
   <w:style w:type="character" w:default="1" w:styleId="a0">
     <w:name w:val="Default Paragraph Font"/>
     <w:uiPriority w:val="1"/>
@@ -572,6 +693,44 @@
     <w:uiPriority w:val="99"/>
     <w:semiHidden/>
     <w:unhideWhenUsed/>
+  </w:style>
+  <w:style w:type="character" w:styleId="a3">
+    <w:name w:val="Hyperlink"/>
+    <w:basedOn w:val="a0"/>
+    <w:uiPriority w:val="99"/>
+    <w:unhideWhenUsed/>
+    <w:rsid w:val="00AD25C0"/>
+    <w:rPr>
+      <w:color w:val="0563C1" w:themeColor="hyperlink"/>
+      <w:u w:val="single"/>
+    </w:rPr>
+  </w:style>
+  <w:style w:type="character" w:styleId="a4">
+    <w:name w:val="Unresolved Mention"/>
+    <w:basedOn w:val="a0"/>
+    <w:uiPriority w:val="99"/>
+    <w:semiHidden/>
+    <w:unhideWhenUsed/>
+    <w:rsid w:val="00AD25C0"/>
+    <w:rPr>
+      <w:color w:val="808080"/>
+      <w:shd w:val="clear" w:color="auto" w:fill="E6E6E6"/>
+    </w:rPr>
+  </w:style>
+  <w:style w:type="character" w:customStyle="1" w:styleId="3Char">
+    <w:name w:val="제목 3 Char"/>
+    <w:basedOn w:val="a0"/>
+    <w:link w:val="3"/>
+    <w:uiPriority w:val="9"/>
+    <w:rsid w:val="00AD25C0"/>
+    <w:rPr>
+      <w:rFonts w:ascii="굴림" w:eastAsia="굴림" w:hAnsi="굴림" w:cs="굴림"/>
+      <w:b/>
+      <w:bCs/>
+      <w:kern w:val="0"/>
+      <w:sz w:val="27"/>
+      <w:szCs w:val="27"/>
+    </w:rPr>
   </w:style>
 </w:styles>
 </file>

</xml_diff>